<commit_message>
Mar 11, 2025 file
</commit_message>
<xml_diff>
--- a/Docs/Mar 11.docx
+++ b/Docs/Mar 11.docx
@@ -209,13 +209,6 @@
       </w:r>
     </w:p>
     <w:p>
-      <w:pPr>
-        <w:rPr>
-          <w:sz w:val="24"/>
-          <w:szCs w:val="22"/>
-          <w:lang w:val="en-US"/>
-        </w:rPr>
-      </w:pPr>
       <w:hyperlink r:id="rId6" w:history="1">
         <w:proofErr w:type="gramStart"/>
         <w:r>
@@ -232,6 +225,66 @@
           <w:t xml:space="preserve"> operations - Search Images</w:t>
         </w:r>
       </w:hyperlink>
+    </w:p>
+    <w:p/>
+    <w:p>
+      <w:pPr>
+        <w:rPr>
+          <w:b/>
+          <w:bCs/>
+          <w:sz w:val="24"/>
+          <w:szCs w:val="22"/>
+        </w:rPr>
+      </w:pPr>
+      <w:r>
+        <w:rPr>
+          <w:b/>
+          <w:bCs/>
+          <w:sz w:val="32"/>
+          <w:szCs w:val="26"/>
+        </w:rPr>
+        <w:t>Problems:</w:t>
+      </w:r>
+    </w:p>
+    <w:p>
+      <w:pPr>
+        <w:pStyle w:val="ListParagraph"/>
+        <w:numPr>
+          <w:ilvl w:val="0"/>
+          <w:numId w:val="3"/>
+        </w:numPr>
+        <w:rPr>
+          <w:sz w:val="24"/>
+          <w:szCs w:val="22"/>
+        </w:rPr>
+      </w:pPr>
+      <w:r>
+        <w:rPr>
+          <w:sz w:val="24"/>
+          <w:szCs w:val="22"/>
+        </w:rPr>
+        <w:t>Parentheses check valid or not</w:t>
+      </w:r>
+    </w:p>
+    <w:p>
+      <w:pPr>
+        <w:pStyle w:val="ListParagraph"/>
+        <w:numPr>
+          <w:ilvl w:val="0"/>
+          <w:numId w:val="3"/>
+        </w:numPr>
+        <w:rPr>
+          <w:sz w:val="24"/>
+          <w:szCs w:val="22"/>
+        </w:rPr>
+      </w:pPr>
+      <w:r>
+        <w:rPr>
+          <w:sz w:val="24"/>
+          <w:szCs w:val="22"/>
+        </w:rPr>
+        <w:t>String reverse using stack</w:t>
+      </w:r>
       <w:bookmarkStart w:id="0" w:name="_GoBack"/>
       <w:bookmarkEnd w:id="0"/>
     </w:p>
@@ -425,11 +478,103 @@
       </w:pPr>
     </w:lvl>
   </w:abstractNum>
+  <w:abstractNum w:abstractNumId="2">
+    <w:nsid w:val="578E1D2A"/>
+    <w:multiLevelType w:val="hybridMultilevel"/>
+    <w:tmpl w:val="48CA00A0"/>
+    <w:lvl w:ilvl="0" w:tplc="4009000F">
+      <w:start w:val="1"/>
+      <w:numFmt w:val="decimal"/>
+      <w:lvlText w:val="%1."/>
+      <w:lvlJc w:val="left"/>
+      <w:pPr>
+        <w:ind w:left="720" w:hanging="360"/>
+      </w:pPr>
+      <w:rPr>
+        <w:rFonts w:hint="default"/>
+      </w:rPr>
+    </w:lvl>
+    <w:lvl w:ilvl="1" w:tplc="40090019" w:tentative="1">
+      <w:start w:val="1"/>
+      <w:numFmt w:val="lowerLetter"/>
+      <w:lvlText w:val="%2."/>
+      <w:lvlJc w:val="left"/>
+      <w:pPr>
+        <w:ind w:left="1440" w:hanging="360"/>
+      </w:pPr>
+    </w:lvl>
+    <w:lvl w:ilvl="2" w:tplc="4009001B" w:tentative="1">
+      <w:start w:val="1"/>
+      <w:numFmt w:val="lowerRoman"/>
+      <w:lvlText w:val="%3."/>
+      <w:lvlJc w:val="right"/>
+      <w:pPr>
+        <w:ind w:left="2160" w:hanging="180"/>
+      </w:pPr>
+    </w:lvl>
+    <w:lvl w:ilvl="3" w:tplc="4009000F" w:tentative="1">
+      <w:start w:val="1"/>
+      <w:numFmt w:val="decimal"/>
+      <w:lvlText w:val="%4."/>
+      <w:lvlJc w:val="left"/>
+      <w:pPr>
+        <w:ind w:left="2880" w:hanging="360"/>
+      </w:pPr>
+    </w:lvl>
+    <w:lvl w:ilvl="4" w:tplc="40090019" w:tentative="1">
+      <w:start w:val="1"/>
+      <w:numFmt w:val="lowerLetter"/>
+      <w:lvlText w:val="%5."/>
+      <w:lvlJc w:val="left"/>
+      <w:pPr>
+        <w:ind w:left="3600" w:hanging="360"/>
+      </w:pPr>
+    </w:lvl>
+    <w:lvl w:ilvl="5" w:tplc="4009001B" w:tentative="1">
+      <w:start w:val="1"/>
+      <w:numFmt w:val="lowerRoman"/>
+      <w:lvlText w:val="%6."/>
+      <w:lvlJc w:val="right"/>
+      <w:pPr>
+        <w:ind w:left="4320" w:hanging="180"/>
+      </w:pPr>
+    </w:lvl>
+    <w:lvl w:ilvl="6" w:tplc="4009000F" w:tentative="1">
+      <w:start w:val="1"/>
+      <w:numFmt w:val="decimal"/>
+      <w:lvlText w:val="%7."/>
+      <w:lvlJc w:val="left"/>
+      <w:pPr>
+        <w:ind w:left="5040" w:hanging="360"/>
+      </w:pPr>
+    </w:lvl>
+    <w:lvl w:ilvl="7" w:tplc="40090019" w:tentative="1">
+      <w:start w:val="1"/>
+      <w:numFmt w:val="lowerLetter"/>
+      <w:lvlText w:val="%8."/>
+      <w:lvlJc w:val="left"/>
+      <w:pPr>
+        <w:ind w:left="5760" w:hanging="360"/>
+      </w:pPr>
+    </w:lvl>
+    <w:lvl w:ilvl="8" w:tplc="4009001B" w:tentative="1">
+      <w:start w:val="1"/>
+      <w:numFmt w:val="lowerRoman"/>
+      <w:lvlText w:val="%9."/>
+      <w:lvlJc w:val="right"/>
+      <w:pPr>
+        <w:ind w:left="6480" w:hanging="180"/>
+      </w:pPr>
+    </w:lvl>
+  </w:abstractNum>
   <w:num w:numId="1">
     <w:abstractNumId w:val="1"/>
   </w:num>
   <w:num w:numId="2">
     <w:abstractNumId w:val="0"/>
+  </w:num>
+  <w:num w:numId="3">
+    <w:abstractNumId w:val="2"/>
   </w:num>
 </w:numbering>
 </file>

</xml_diff>

<commit_message>
Mar 17, 2025 file
</commit_message>
<xml_diff>
--- a/Docs/Mar 11.docx
+++ b/Docs/Mar 11.docx
@@ -4,6 +4,7 @@
   <w:body>
     <w:p>
       <w:pPr>
+        <w:jc w:val="center"/>
         <w:rPr>
           <w:b/>
           <w:bCs/>
@@ -21,16 +22,6 @@
           <w:lang w:val="en-US"/>
         </w:rPr>
         <w:t>Stack</w:t>
-      </w:r>
-      <w:r>
-        <w:rPr>
-          <w:b/>
-          <w:bCs/>
-          <w:sz w:val="32"/>
-          <w:szCs w:val="26"/>
-          <w:lang w:val="en-US"/>
-        </w:rPr>
-        <w:t xml:space="preserve">- </w:t>
       </w:r>
     </w:p>
     <w:p>
@@ -210,19 +201,11 @@
     </w:p>
     <w:p>
       <w:hyperlink r:id="rId6" w:history="1">
-        <w:proofErr w:type="gramStart"/>
         <w:r>
           <w:rPr>
             <w:rStyle w:val="Hyperlink"/>
           </w:rPr>
-          <w:t>stack</w:t>
-        </w:r>
-        <w:proofErr w:type="gramEnd"/>
-        <w:r>
-          <w:rPr>
-            <w:rStyle w:val="Hyperlink"/>
-          </w:rPr>
-          <w:t xml:space="preserve"> operations - Search Images</w:t>
+          <w:t>stack operations - Search Images</w:t>
         </w:r>
       </w:hyperlink>
     </w:p>
@@ -285,8 +268,274 @@
         </w:rPr>
         <w:t>String reverse using stack</w:t>
       </w:r>
+    </w:p>
+    <w:p>
+      <w:pPr>
+        <w:rPr>
+          <w:sz w:val="24"/>
+          <w:szCs w:val="22"/>
+        </w:rPr>
+      </w:pPr>
+    </w:p>
+    <w:p>
+      <w:pPr>
+        <w:jc w:val="center"/>
+        <w:rPr>
+          <w:b/>
+          <w:bCs/>
+          <w:sz w:val="32"/>
+          <w:szCs w:val="26"/>
+        </w:rPr>
+      </w:pPr>
+      <w:r>
+        <w:rPr>
+          <w:b/>
+          <w:bCs/>
+          <w:sz w:val="32"/>
+          <w:szCs w:val="26"/>
+        </w:rPr>
+        <w:t>Queue</w:t>
+      </w:r>
+    </w:p>
+    <w:p>
+      <w:pPr>
+        <w:pStyle w:val="ListParagraph"/>
+        <w:numPr>
+          <w:ilvl w:val="0"/>
+          <w:numId w:val="4"/>
+        </w:numPr>
+        <w:rPr>
+          <w:sz w:val="24"/>
+          <w:szCs w:val="22"/>
+          <w:lang w:val="en-US"/>
+        </w:rPr>
+      </w:pPr>
+      <w:r>
+        <w:rPr>
+          <w:sz w:val="24"/>
+          <w:szCs w:val="22"/>
+          <w:lang w:val="en-US"/>
+        </w:rPr>
+        <w:t>It’s ordered.</w:t>
+      </w:r>
+    </w:p>
+    <w:p>
+      <w:pPr>
+        <w:pStyle w:val="ListParagraph"/>
+        <w:numPr>
+          <w:ilvl w:val="0"/>
+          <w:numId w:val="4"/>
+        </w:numPr>
+        <w:rPr>
+          <w:sz w:val="24"/>
+          <w:szCs w:val="22"/>
+          <w:lang w:val="en-US"/>
+        </w:rPr>
+      </w:pPr>
+      <w:r>
+        <w:rPr>
+          <w:sz w:val="24"/>
+          <w:szCs w:val="22"/>
+          <w:lang w:val="en-US"/>
+        </w:rPr>
+        <w:t xml:space="preserve">Works on </w:t>
+      </w:r>
+      <w:r>
+        <w:rPr>
+          <w:sz w:val="24"/>
+          <w:szCs w:val="22"/>
+          <w:lang w:val="en-US"/>
+        </w:rPr>
+        <w:t>F</w:t>
+      </w:r>
+      <w:r>
+        <w:rPr>
+          <w:sz w:val="24"/>
+          <w:szCs w:val="22"/>
+          <w:lang w:val="en-US"/>
+        </w:rPr>
+        <w:t>IFO.</w:t>
+      </w:r>
+    </w:p>
+    <w:p>
+      <w:pPr>
+        <w:rPr>
+          <w:b/>
+          <w:bCs/>
+          <w:sz w:val="28"/>
+          <w:szCs w:val="24"/>
+          <w:lang w:val="en-US"/>
+        </w:rPr>
+      </w:pPr>
+      <w:r>
+        <w:rPr>
+          <w:b/>
+          <w:bCs/>
+          <w:sz w:val="28"/>
+          <w:szCs w:val="24"/>
+          <w:lang w:val="en-US"/>
+        </w:rPr>
+        <w:t>Operations-</w:t>
+      </w:r>
+    </w:p>
+    <w:p>
+      <w:pPr>
+        <w:pStyle w:val="ListParagraph"/>
+        <w:numPr>
+          <w:ilvl w:val="0"/>
+          <w:numId w:val="5"/>
+        </w:numPr>
+        <w:rPr>
+          <w:sz w:val="24"/>
+          <w:szCs w:val="22"/>
+          <w:lang w:val="en-US"/>
+        </w:rPr>
+      </w:pPr>
+      <w:r>
+        <w:rPr>
+          <w:sz w:val="24"/>
+          <w:szCs w:val="22"/>
+          <w:lang w:val="en-US"/>
+        </w:rPr>
+        <w:t>Enqueue</w:t>
+      </w:r>
+    </w:p>
+    <w:p>
+      <w:pPr>
+        <w:pStyle w:val="ListParagraph"/>
+        <w:numPr>
+          <w:ilvl w:val="0"/>
+          <w:numId w:val="5"/>
+        </w:numPr>
+        <w:rPr>
+          <w:sz w:val="24"/>
+          <w:szCs w:val="22"/>
+          <w:lang w:val="en-US"/>
+        </w:rPr>
+      </w:pPr>
+      <w:r>
+        <w:rPr>
+          <w:sz w:val="24"/>
+          <w:szCs w:val="22"/>
+          <w:lang w:val="en-US"/>
+        </w:rPr>
+        <w:t>Dequeue</w:t>
+      </w:r>
+    </w:p>
+    <w:p>
+      <w:pPr>
+        <w:pStyle w:val="ListParagraph"/>
+        <w:numPr>
+          <w:ilvl w:val="0"/>
+          <w:numId w:val="5"/>
+        </w:numPr>
+        <w:rPr>
+          <w:sz w:val="24"/>
+          <w:szCs w:val="22"/>
+          <w:lang w:val="en-US"/>
+        </w:rPr>
+      </w:pPr>
+      <w:r>
+        <w:rPr>
+          <w:sz w:val="24"/>
+          <w:szCs w:val="22"/>
+          <w:lang w:val="en-US"/>
+        </w:rPr>
+        <w:t>Front</w:t>
+      </w:r>
+    </w:p>
+    <w:p>
+      <w:pPr>
+        <w:pStyle w:val="ListParagraph"/>
+        <w:numPr>
+          <w:ilvl w:val="0"/>
+          <w:numId w:val="5"/>
+        </w:numPr>
+        <w:rPr>
+          <w:sz w:val="24"/>
+          <w:szCs w:val="22"/>
+        </w:rPr>
+      </w:pPr>
+      <w:r>
+        <w:rPr>
+          <w:sz w:val="24"/>
+          <w:szCs w:val="22"/>
+          <w:lang w:val="en-US"/>
+        </w:rPr>
+        <w:t>IsEmpty</w:t>
+      </w:r>
+    </w:p>
+    <w:p>
+      <w:pPr>
+        <w:rPr>
+          <w:b/>
+          <w:bCs/>
+          <w:sz w:val="24"/>
+          <w:szCs w:val="22"/>
+        </w:rPr>
+      </w:pPr>
+      <w:r>
+        <w:rPr>
+          <w:b/>
+          <w:bCs/>
+          <w:sz w:val="32"/>
+          <w:szCs w:val="26"/>
+        </w:rPr>
+        <w:t>Problems:</w:t>
+      </w:r>
+    </w:p>
+    <w:p>
+      <w:pPr>
+        <w:pStyle w:val="ListParagraph"/>
+        <w:numPr>
+          <w:ilvl w:val="0"/>
+          <w:numId w:val="6"/>
+        </w:numPr>
+        <w:rPr>
+          <w:sz w:val="24"/>
+          <w:szCs w:val="22"/>
+        </w:rPr>
+      </w:pPr>
+      <w:r>
+        <w:rPr>
+          <w:sz w:val="24"/>
+          <w:szCs w:val="22"/>
+        </w:rPr>
+        <w:t xml:space="preserve">Bank </w:t>
+      </w:r>
+      <w:proofErr w:type="spellStart"/>
+      <w:r>
+        <w:rPr>
+          <w:sz w:val="24"/>
+          <w:szCs w:val="22"/>
+        </w:rPr>
+        <w:t>tele</w:t>
+      </w:r>
+      <w:proofErr w:type="spellEnd"/>
+      <w:r>
+        <w:rPr>
+          <w:sz w:val="24"/>
+          <w:szCs w:val="22"/>
+        </w:rPr>
+        <w:t xml:space="preserve">-caller </w:t>
+      </w:r>
       <w:bookmarkStart w:id="0" w:name="_GoBack"/>
       <w:bookmarkEnd w:id="0"/>
+      <w:r>
+        <w:rPr>
+          <w:sz w:val="24"/>
+          <w:szCs w:val="22"/>
+        </w:rPr>
+        <w:t>problem</w:t>
+      </w:r>
+    </w:p>
+    <w:p>
+      <w:pPr>
+        <w:rPr>
+          <w:sz w:val="24"/>
+          <w:szCs w:val="22"/>
+        </w:rPr>
+      </w:pPr>
     </w:p>
     <w:sectPr>
       <w:pgSz w:w="11906" w:h="16838"/>
@@ -479,9 +728,276 @@
     </w:lvl>
   </w:abstractNum>
   <w:abstractNum w:abstractNumId="2">
+    <w:nsid w:val="2810233F"/>
+    <w:multiLevelType w:val="hybridMultilevel"/>
+    <w:tmpl w:val="403807FA"/>
+    <w:lvl w:ilvl="0" w:tplc="4009000F">
+      <w:start w:val="1"/>
+      <w:numFmt w:val="decimal"/>
+      <w:lvlText w:val="%1."/>
+      <w:lvlJc w:val="left"/>
+      <w:pPr>
+        <w:ind w:left="720" w:hanging="360"/>
+      </w:pPr>
+      <w:rPr>
+        <w:rFonts w:hint="default"/>
+      </w:rPr>
+    </w:lvl>
+    <w:lvl w:ilvl="1" w:tplc="40090019" w:tentative="1">
+      <w:start w:val="1"/>
+      <w:numFmt w:val="lowerLetter"/>
+      <w:lvlText w:val="%2."/>
+      <w:lvlJc w:val="left"/>
+      <w:pPr>
+        <w:ind w:left="1440" w:hanging="360"/>
+      </w:pPr>
+    </w:lvl>
+    <w:lvl w:ilvl="2" w:tplc="4009001B" w:tentative="1">
+      <w:start w:val="1"/>
+      <w:numFmt w:val="lowerRoman"/>
+      <w:lvlText w:val="%3."/>
+      <w:lvlJc w:val="right"/>
+      <w:pPr>
+        <w:ind w:left="2160" w:hanging="180"/>
+      </w:pPr>
+    </w:lvl>
+    <w:lvl w:ilvl="3" w:tplc="4009000F" w:tentative="1">
+      <w:start w:val="1"/>
+      <w:numFmt w:val="decimal"/>
+      <w:lvlText w:val="%4."/>
+      <w:lvlJc w:val="left"/>
+      <w:pPr>
+        <w:ind w:left="2880" w:hanging="360"/>
+      </w:pPr>
+    </w:lvl>
+    <w:lvl w:ilvl="4" w:tplc="40090019" w:tentative="1">
+      <w:start w:val="1"/>
+      <w:numFmt w:val="lowerLetter"/>
+      <w:lvlText w:val="%5."/>
+      <w:lvlJc w:val="left"/>
+      <w:pPr>
+        <w:ind w:left="3600" w:hanging="360"/>
+      </w:pPr>
+    </w:lvl>
+    <w:lvl w:ilvl="5" w:tplc="4009001B" w:tentative="1">
+      <w:start w:val="1"/>
+      <w:numFmt w:val="lowerRoman"/>
+      <w:lvlText w:val="%6."/>
+      <w:lvlJc w:val="right"/>
+      <w:pPr>
+        <w:ind w:left="4320" w:hanging="180"/>
+      </w:pPr>
+    </w:lvl>
+    <w:lvl w:ilvl="6" w:tplc="4009000F" w:tentative="1">
+      <w:start w:val="1"/>
+      <w:numFmt w:val="decimal"/>
+      <w:lvlText w:val="%7."/>
+      <w:lvlJc w:val="left"/>
+      <w:pPr>
+        <w:ind w:left="5040" w:hanging="360"/>
+      </w:pPr>
+    </w:lvl>
+    <w:lvl w:ilvl="7" w:tplc="40090019" w:tentative="1">
+      <w:start w:val="1"/>
+      <w:numFmt w:val="lowerLetter"/>
+      <w:lvlText w:val="%8."/>
+      <w:lvlJc w:val="left"/>
+      <w:pPr>
+        <w:ind w:left="5760" w:hanging="360"/>
+      </w:pPr>
+    </w:lvl>
+    <w:lvl w:ilvl="8" w:tplc="4009001B" w:tentative="1">
+      <w:start w:val="1"/>
+      <w:numFmt w:val="lowerRoman"/>
+      <w:lvlText w:val="%9."/>
+      <w:lvlJc w:val="right"/>
+      <w:pPr>
+        <w:ind w:left="6480" w:hanging="180"/>
+      </w:pPr>
+    </w:lvl>
+  </w:abstractNum>
+  <w:abstractNum w:abstractNumId="3">
+    <w:nsid w:val="354319C2"/>
+    <w:multiLevelType w:val="hybridMultilevel"/>
+    <w:tmpl w:val="48CA00A0"/>
+    <w:lvl w:ilvl="0" w:tplc="4009000F">
+      <w:start w:val="1"/>
+      <w:numFmt w:val="decimal"/>
+      <w:lvlText w:val="%1."/>
+      <w:lvlJc w:val="left"/>
+      <w:pPr>
+        <w:ind w:left="720" w:hanging="360"/>
+      </w:pPr>
+      <w:rPr>
+        <w:rFonts w:hint="default"/>
+      </w:rPr>
+    </w:lvl>
+    <w:lvl w:ilvl="1" w:tplc="40090019" w:tentative="1">
+      <w:start w:val="1"/>
+      <w:numFmt w:val="lowerLetter"/>
+      <w:lvlText w:val="%2."/>
+      <w:lvlJc w:val="left"/>
+      <w:pPr>
+        <w:ind w:left="1440" w:hanging="360"/>
+      </w:pPr>
+    </w:lvl>
+    <w:lvl w:ilvl="2" w:tplc="4009001B" w:tentative="1">
+      <w:start w:val="1"/>
+      <w:numFmt w:val="lowerRoman"/>
+      <w:lvlText w:val="%3."/>
+      <w:lvlJc w:val="right"/>
+      <w:pPr>
+        <w:ind w:left="2160" w:hanging="180"/>
+      </w:pPr>
+    </w:lvl>
+    <w:lvl w:ilvl="3" w:tplc="4009000F" w:tentative="1">
+      <w:start w:val="1"/>
+      <w:numFmt w:val="decimal"/>
+      <w:lvlText w:val="%4."/>
+      <w:lvlJc w:val="left"/>
+      <w:pPr>
+        <w:ind w:left="2880" w:hanging="360"/>
+      </w:pPr>
+    </w:lvl>
+    <w:lvl w:ilvl="4" w:tplc="40090019" w:tentative="1">
+      <w:start w:val="1"/>
+      <w:numFmt w:val="lowerLetter"/>
+      <w:lvlText w:val="%5."/>
+      <w:lvlJc w:val="left"/>
+      <w:pPr>
+        <w:ind w:left="3600" w:hanging="360"/>
+      </w:pPr>
+    </w:lvl>
+    <w:lvl w:ilvl="5" w:tplc="4009001B" w:tentative="1">
+      <w:start w:val="1"/>
+      <w:numFmt w:val="lowerRoman"/>
+      <w:lvlText w:val="%6."/>
+      <w:lvlJc w:val="right"/>
+      <w:pPr>
+        <w:ind w:left="4320" w:hanging="180"/>
+      </w:pPr>
+    </w:lvl>
+    <w:lvl w:ilvl="6" w:tplc="4009000F" w:tentative="1">
+      <w:start w:val="1"/>
+      <w:numFmt w:val="decimal"/>
+      <w:lvlText w:val="%7."/>
+      <w:lvlJc w:val="left"/>
+      <w:pPr>
+        <w:ind w:left="5040" w:hanging="360"/>
+      </w:pPr>
+    </w:lvl>
+    <w:lvl w:ilvl="7" w:tplc="40090019" w:tentative="1">
+      <w:start w:val="1"/>
+      <w:numFmt w:val="lowerLetter"/>
+      <w:lvlText w:val="%8."/>
+      <w:lvlJc w:val="left"/>
+      <w:pPr>
+        <w:ind w:left="5760" w:hanging="360"/>
+      </w:pPr>
+    </w:lvl>
+    <w:lvl w:ilvl="8" w:tplc="4009001B" w:tentative="1">
+      <w:start w:val="1"/>
+      <w:numFmt w:val="lowerRoman"/>
+      <w:lvlText w:val="%9."/>
+      <w:lvlJc w:val="right"/>
+      <w:pPr>
+        <w:ind w:left="6480" w:hanging="180"/>
+      </w:pPr>
+    </w:lvl>
+  </w:abstractNum>
+  <w:abstractNum w:abstractNumId="4">
     <w:nsid w:val="578E1D2A"/>
     <w:multiLevelType w:val="hybridMultilevel"/>
     <w:tmpl w:val="48CA00A0"/>
+    <w:lvl w:ilvl="0" w:tplc="4009000F">
+      <w:start w:val="1"/>
+      <w:numFmt w:val="decimal"/>
+      <w:lvlText w:val="%1."/>
+      <w:lvlJc w:val="left"/>
+      <w:pPr>
+        <w:ind w:left="720" w:hanging="360"/>
+      </w:pPr>
+      <w:rPr>
+        <w:rFonts w:hint="default"/>
+      </w:rPr>
+    </w:lvl>
+    <w:lvl w:ilvl="1" w:tplc="40090019" w:tentative="1">
+      <w:start w:val="1"/>
+      <w:numFmt w:val="lowerLetter"/>
+      <w:lvlText w:val="%2."/>
+      <w:lvlJc w:val="left"/>
+      <w:pPr>
+        <w:ind w:left="1440" w:hanging="360"/>
+      </w:pPr>
+    </w:lvl>
+    <w:lvl w:ilvl="2" w:tplc="4009001B" w:tentative="1">
+      <w:start w:val="1"/>
+      <w:numFmt w:val="lowerRoman"/>
+      <w:lvlText w:val="%3."/>
+      <w:lvlJc w:val="right"/>
+      <w:pPr>
+        <w:ind w:left="2160" w:hanging="180"/>
+      </w:pPr>
+    </w:lvl>
+    <w:lvl w:ilvl="3" w:tplc="4009000F" w:tentative="1">
+      <w:start w:val="1"/>
+      <w:numFmt w:val="decimal"/>
+      <w:lvlText w:val="%4."/>
+      <w:lvlJc w:val="left"/>
+      <w:pPr>
+        <w:ind w:left="2880" w:hanging="360"/>
+      </w:pPr>
+    </w:lvl>
+    <w:lvl w:ilvl="4" w:tplc="40090019" w:tentative="1">
+      <w:start w:val="1"/>
+      <w:numFmt w:val="lowerLetter"/>
+      <w:lvlText w:val="%5."/>
+      <w:lvlJc w:val="left"/>
+      <w:pPr>
+        <w:ind w:left="3600" w:hanging="360"/>
+      </w:pPr>
+    </w:lvl>
+    <w:lvl w:ilvl="5" w:tplc="4009001B" w:tentative="1">
+      <w:start w:val="1"/>
+      <w:numFmt w:val="lowerRoman"/>
+      <w:lvlText w:val="%6."/>
+      <w:lvlJc w:val="right"/>
+      <w:pPr>
+        <w:ind w:left="4320" w:hanging="180"/>
+      </w:pPr>
+    </w:lvl>
+    <w:lvl w:ilvl="6" w:tplc="4009000F" w:tentative="1">
+      <w:start w:val="1"/>
+      <w:numFmt w:val="decimal"/>
+      <w:lvlText w:val="%7."/>
+      <w:lvlJc w:val="left"/>
+      <w:pPr>
+        <w:ind w:left="5040" w:hanging="360"/>
+      </w:pPr>
+    </w:lvl>
+    <w:lvl w:ilvl="7" w:tplc="40090019" w:tentative="1">
+      <w:start w:val="1"/>
+      <w:numFmt w:val="lowerLetter"/>
+      <w:lvlText w:val="%8."/>
+      <w:lvlJc w:val="left"/>
+      <w:pPr>
+        <w:ind w:left="5760" w:hanging="360"/>
+      </w:pPr>
+    </w:lvl>
+    <w:lvl w:ilvl="8" w:tplc="4009001B" w:tentative="1">
+      <w:start w:val="1"/>
+      <w:numFmt w:val="lowerRoman"/>
+      <w:lvlText w:val="%9."/>
+      <w:lvlJc w:val="right"/>
+      <w:pPr>
+        <w:ind w:left="6480" w:hanging="180"/>
+      </w:pPr>
+    </w:lvl>
+  </w:abstractNum>
+  <w:abstractNum w:abstractNumId="5">
+    <w:nsid w:val="6E2C5F01"/>
+    <w:multiLevelType w:val="hybridMultilevel"/>
+    <w:tmpl w:val="EA0EE1F4"/>
     <w:lvl w:ilvl="0" w:tplc="4009000F">
       <w:start w:val="1"/>
       <w:numFmt w:val="decimal"/>
@@ -574,7 +1090,16 @@
     <w:abstractNumId w:val="0"/>
   </w:num>
   <w:num w:numId="3">
+    <w:abstractNumId w:val="4"/>
+  </w:num>
+  <w:num w:numId="4">
+    <w:abstractNumId w:val="5"/>
+  </w:num>
+  <w:num w:numId="5">
     <w:abstractNumId w:val="2"/>
+  </w:num>
+  <w:num w:numId="6">
+    <w:abstractNumId w:val="3"/>
   </w:num>
 </w:numbering>
 </file>
@@ -739,6 +1264,7 @@
   <w:style w:type="paragraph" w:default="1" w:styleId="Normal">
     <w:name w:val="Normal"/>
     <w:qFormat/>
+    <w:rsid w:val="007F37AB"/>
     <w:rPr>
       <w:rFonts w:cs="Mangal"/>
     </w:rPr>
@@ -956,6 +1482,7 @@
   <w:style w:type="paragraph" w:default="1" w:styleId="Normal">
     <w:name w:val="Normal"/>
     <w:qFormat/>
+    <w:rsid w:val="007F37AB"/>
     <w:rPr>
       <w:rFonts w:cs="Mangal"/>
     </w:rPr>

</xml_diff>